<commit_message>
updated REAME, notebook alterations, pdf summary report
</commit_message>
<xml_diff>
--- a/reports/relax_inc_summary_report.docx
+++ b/reports/relax_inc_summary_report.docx
@@ -6,6 +6,7 @@
       <w:pPr>
         <w:jc w:val="center"/>
         <w:rPr>
+          <w:rFonts w:asciiTheme="majorBidi" w:hAnsiTheme="majorBidi" w:cstheme="majorBidi"/>
           <w:b/>
           <w:bCs/>
           <w:sz w:val="32"/>
@@ -15,6 +16,7 @@
       </w:pPr>
       <w:r>
         <w:rPr>
+          <w:rFonts w:asciiTheme="majorBidi" w:hAnsiTheme="majorBidi" w:cstheme="majorBidi"/>
           <w:b/>
           <w:bCs/>
           <w:sz w:val="32"/>
@@ -32,25 +34,1358 @@
           <w:numId w:val="2"/>
         </w:numPr>
         <w:rPr>
-          <w:sz w:val="24"/>
-          <w:szCs w:val="24"/>
-        </w:rPr>
-      </w:pPr>
-      <w:r>
-        <w:rPr>
-          <w:sz w:val="24"/>
-          <w:szCs w:val="24"/>
+          <w:rFonts w:asciiTheme="majorBidi" w:hAnsiTheme="majorBidi" w:cstheme="majorBidi"/>
+          <w:b/>
+          <w:bCs/>
+        </w:rPr>
+      </w:pPr>
+      <w:r>
+        <w:rPr>
+          <w:rFonts w:asciiTheme="majorBidi" w:hAnsiTheme="majorBidi" w:cstheme="majorBidi"/>
+          <w:b/>
+          <w:bCs/>
         </w:rPr>
         <w:t>Initial EDA</w:t>
       </w:r>
-    </w:p>
-    <w:p>
-      <w:pPr>
-        <w:rPr>
-          <w:sz w:val="24"/>
-          <w:szCs w:val="24"/>
-        </w:rPr>
-      </w:pPr>
+      <w:r>
+        <w:rPr>
+          <w:rFonts w:asciiTheme="majorBidi" w:hAnsiTheme="majorBidi" w:cstheme="majorBidi"/>
+          <w:b/>
+          <w:bCs/>
+        </w:rPr>
+        <w:t xml:space="preserve"> &amp; Cleaning</w:t>
+      </w:r>
+    </w:p>
+    <w:p>
+      <w:pPr>
+        <w:rPr>
+          <w:rFonts w:asciiTheme="majorBidi" w:hAnsiTheme="majorBidi" w:cstheme="majorBidi"/>
+        </w:rPr>
+      </w:pPr>
+      <w:r>
+        <w:rPr>
+          <w:rFonts w:asciiTheme="majorBidi" w:hAnsiTheme="majorBidi" w:cstheme="majorBidi"/>
+        </w:rPr>
+        <w:t xml:space="preserve">The </w:t>
+      </w:r>
+      <w:r>
+        <w:rPr>
+          <w:rFonts w:asciiTheme="majorBidi" w:hAnsiTheme="majorBidi" w:cstheme="majorBidi"/>
+        </w:rPr>
+        <w:t>users dataset</w:t>
+      </w:r>
+      <w:r>
+        <w:rPr>
+          <w:rFonts w:asciiTheme="majorBidi" w:hAnsiTheme="majorBidi" w:cstheme="majorBidi"/>
+        </w:rPr>
+        <w:t xml:space="preserve"> contained</w:t>
+      </w:r>
+      <w:r>
+        <w:rPr>
+          <w:rFonts w:asciiTheme="majorBidi" w:hAnsiTheme="majorBidi" w:cstheme="majorBidi"/>
+        </w:rPr>
+        <w:t xml:space="preserve"> 12,000 entries and 9 features. The 12,000 entries corresponded to each user. </w:t>
+      </w:r>
+    </w:p>
+    <w:p>
+      <w:pPr>
+        <w:rPr>
+          <w:rFonts w:asciiTheme="majorBidi" w:hAnsiTheme="majorBidi" w:cstheme="majorBidi"/>
+        </w:rPr>
+      </w:pPr>
+      <w:r>
+        <w:rPr>
+          <w:rFonts w:asciiTheme="majorBidi" w:hAnsiTheme="majorBidi" w:cstheme="majorBidi"/>
+        </w:rPr>
+        <w:t xml:space="preserve">The engagement dataset </w:t>
+      </w:r>
+      <w:r>
+        <w:rPr>
+          <w:rFonts w:asciiTheme="majorBidi" w:hAnsiTheme="majorBidi" w:cstheme="majorBidi"/>
+        </w:rPr>
+        <w:t>consisted</w:t>
+      </w:r>
+      <w:r>
+        <w:rPr>
+          <w:rFonts w:asciiTheme="majorBidi" w:hAnsiTheme="majorBidi" w:cstheme="majorBidi"/>
+        </w:rPr>
+        <w:t xml:space="preserve"> of 207,912 rows and a time stamps of each visit for each user. The data was sorted was by user_id. Each entry corresponded to a successful login by the user.</w:t>
+      </w:r>
+      <w:r>
+        <w:rPr>
+          <w:rFonts w:asciiTheme="majorBidi" w:hAnsiTheme="majorBidi" w:cstheme="majorBidi"/>
+        </w:rPr>
+        <w:t xml:space="preserve"> </w:t>
+      </w:r>
+    </w:p>
+    <w:p>
+      <w:pPr>
+        <w:rPr>
+          <w:rFonts w:asciiTheme="majorBidi" w:hAnsiTheme="majorBidi" w:cstheme="majorBidi"/>
+        </w:rPr>
+      </w:pPr>
+      <w:r>
+        <w:rPr>
+          <w:rFonts w:asciiTheme="majorBidi" w:hAnsiTheme="majorBidi" w:cstheme="majorBidi"/>
+        </w:rPr>
+        <w:t>Null values were found in the following features:</w:t>
+      </w:r>
+    </w:p>
+    <w:p>
+      <w:pPr>
+        <w:pStyle w:val="ListParagraph"/>
+        <w:numPr>
+          <w:ilvl w:val="0"/>
+          <w:numId w:val="4"/>
+        </w:numPr>
+        <w:rPr>
+          <w:rFonts w:asciiTheme="majorBidi" w:hAnsiTheme="majorBidi" w:cstheme="majorBidi"/>
+        </w:rPr>
+      </w:pPr>
+      <w:r>
+        <w:rPr>
+          <w:rFonts w:asciiTheme="majorBidi" w:hAnsiTheme="majorBidi" w:cstheme="majorBidi"/>
+        </w:rPr>
+        <w:t>l</w:t>
+      </w:r>
+      <w:r>
+        <w:rPr>
+          <w:rFonts w:asciiTheme="majorBidi" w:hAnsiTheme="majorBidi" w:cstheme="majorBidi"/>
+        </w:rPr>
+        <w:t>ast_session_creation_time, null values here were filled by</w:t>
+      </w:r>
+      <w:r>
+        <w:rPr>
+          <w:rFonts w:asciiTheme="majorBidi" w:hAnsiTheme="majorBidi" w:cstheme="majorBidi"/>
+        </w:rPr>
+        <w:t xml:space="preserve"> the creation time from the users data.</w:t>
+      </w:r>
+    </w:p>
+    <w:p>
+      <w:pPr>
+        <w:pStyle w:val="ListParagraph"/>
+        <w:numPr>
+          <w:ilvl w:val="0"/>
+          <w:numId w:val="4"/>
+        </w:numPr>
+        <w:rPr>
+          <w:rFonts w:asciiTheme="majorBidi" w:hAnsiTheme="majorBidi" w:cstheme="majorBidi"/>
+        </w:rPr>
+      </w:pPr>
+      <w:r>
+        <w:rPr>
+          <w:rFonts w:asciiTheme="majorBidi" w:hAnsiTheme="majorBidi" w:cstheme="majorBidi"/>
+        </w:rPr>
+        <w:t>Invited_by_user_id</w:t>
+      </w:r>
+      <w:r>
+        <w:rPr>
+          <w:rFonts w:asciiTheme="majorBidi" w:hAnsiTheme="majorBidi" w:cstheme="majorBidi"/>
+        </w:rPr>
+        <w:t>: Null values here were filled with 0’s.</w:t>
+      </w:r>
+    </w:p>
+    <w:p>
+      <w:pPr>
+        <w:pStyle w:val="ListParagraph"/>
+        <w:numPr>
+          <w:ilvl w:val="0"/>
+          <w:numId w:val="2"/>
+        </w:numPr>
+        <w:rPr>
+          <w:rFonts w:asciiTheme="majorBidi" w:hAnsiTheme="majorBidi" w:cstheme="majorBidi"/>
+          <w:b/>
+          <w:bCs/>
+        </w:rPr>
+      </w:pPr>
+      <w:r>
+        <w:rPr>
+          <w:rFonts w:asciiTheme="majorBidi" w:hAnsiTheme="majorBidi" w:cstheme="majorBidi"/>
+          <w:b/>
+          <w:bCs/>
+        </w:rPr>
+        <w:t>Finding out the adopted users</w:t>
+      </w:r>
+    </w:p>
+    <w:p>
+      <w:pPr>
+        <w:rPr>
+          <w:rFonts w:asciiTheme="majorBidi" w:hAnsiTheme="majorBidi" w:cstheme="majorBidi"/>
+        </w:rPr>
+      </w:pPr>
+      <w:r>
+        <w:rPr>
+          <w:rFonts w:asciiTheme="majorBidi" w:hAnsiTheme="majorBidi" w:cstheme="majorBidi"/>
+        </w:rPr>
+        <w:t>To</w:t>
+      </w:r>
+      <w:r>
+        <w:rPr>
+          <w:rFonts w:asciiTheme="majorBidi" w:hAnsiTheme="majorBidi" w:cstheme="majorBidi"/>
+        </w:rPr>
+        <w:t xml:space="preserve"> mark the adopted users, the following steps were taken:</w:t>
+      </w:r>
+    </w:p>
+    <w:p>
+      <w:pPr>
+        <w:numPr>
+          <w:ilvl w:val="0"/>
+          <w:numId w:val="5"/>
+        </w:numPr>
+        <w:shd w:val="clear" w:color="auto" w:fill="FFFFFF"/>
+        <w:spacing w:before="100" w:beforeAutospacing="1" w:after="100" w:afterAutospacing="1" w:line="240" w:lineRule="auto"/>
+        <w:rPr>
+          <w:rFonts w:asciiTheme="majorBidi" w:eastAsia="Times New Roman" w:hAnsiTheme="majorBidi" w:cstheme="majorBidi"/>
+          <w:color w:val="000000"/>
+          <w:lang w:eastAsia="en-CA"/>
+        </w:rPr>
+      </w:pPr>
+      <w:r>
+        <w:rPr>
+          <w:rFonts w:asciiTheme="majorBidi" w:eastAsia="Times New Roman" w:hAnsiTheme="majorBidi" w:cstheme="majorBidi"/>
+          <w:color w:val="000000"/>
+          <w:lang w:eastAsia="en-CA"/>
+        </w:rPr>
+        <w:t>Assume that once a user is adopted, they are adopted forever.</w:t>
+      </w:r>
+    </w:p>
+    <w:p>
+      <w:pPr>
+        <w:numPr>
+          <w:ilvl w:val="0"/>
+          <w:numId w:val="5"/>
+        </w:numPr>
+        <w:shd w:val="clear" w:color="auto" w:fill="FFFFFF"/>
+        <w:spacing w:before="100" w:beforeAutospacing="1" w:after="100" w:afterAutospacing="1" w:line="240" w:lineRule="auto"/>
+        <w:rPr>
+          <w:rFonts w:asciiTheme="majorBidi" w:eastAsia="Times New Roman" w:hAnsiTheme="majorBidi" w:cstheme="majorBidi"/>
+          <w:color w:val="000000"/>
+          <w:lang w:eastAsia="en-CA"/>
+        </w:rPr>
+      </w:pPr>
+      <w:r>
+        <w:rPr>
+          <w:rFonts w:asciiTheme="majorBidi" w:eastAsia="Times New Roman" w:hAnsiTheme="majorBidi" w:cstheme="majorBidi"/>
+          <w:color w:val="000000"/>
+          <w:lang w:eastAsia="en-CA"/>
+        </w:rPr>
+        <w:t>Set up an  initial start date variable:</w:t>
+      </w:r>
+      <w:r>
+        <w:rPr>
+          <w:rFonts w:asciiTheme="majorBidi" w:eastAsia="Times New Roman" w:hAnsiTheme="majorBidi" w:cstheme="majorBidi"/>
+          <w:color w:val="000000"/>
+          <w:lang w:eastAsia="en-CA"/>
+        </w:rPr>
+        <w:t xml:space="preserve"> 31</w:t>
+      </w:r>
+      <w:r>
+        <w:rPr>
+          <w:rFonts w:asciiTheme="majorBidi" w:eastAsia="Times New Roman" w:hAnsiTheme="majorBidi" w:cstheme="majorBidi"/>
+          <w:color w:val="000000"/>
+          <w:lang w:eastAsia="en-CA"/>
+        </w:rPr>
+        <w:t>-05-</w:t>
+      </w:r>
+      <w:r>
+        <w:rPr>
+          <w:rFonts w:asciiTheme="majorBidi" w:eastAsia="Times New Roman" w:hAnsiTheme="majorBidi" w:cstheme="majorBidi"/>
+          <w:color w:val="000000"/>
+          <w:lang w:eastAsia="en-CA"/>
+        </w:rPr>
+        <w:t>12</w:t>
+      </w:r>
+      <w:r>
+        <w:rPr>
+          <w:rFonts w:asciiTheme="majorBidi" w:eastAsia="Times New Roman" w:hAnsiTheme="majorBidi" w:cstheme="majorBidi"/>
+          <w:color w:val="000000"/>
+          <w:lang w:eastAsia="en-CA"/>
+        </w:rPr>
+        <w:t xml:space="preserve"> (The first day in the dataset)</w:t>
+      </w:r>
+      <w:r>
+        <w:rPr>
+          <w:rFonts w:asciiTheme="majorBidi" w:eastAsia="Times New Roman" w:hAnsiTheme="majorBidi" w:cstheme="majorBidi"/>
+          <w:color w:val="000000"/>
+          <w:lang w:eastAsia="en-CA"/>
+        </w:rPr>
+        <w:t xml:space="preserve"> and </w:t>
+      </w:r>
+      <w:r>
+        <w:rPr>
+          <w:rFonts w:asciiTheme="majorBidi" w:eastAsia="Times New Roman" w:hAnsiTheme="majorBidi" w:cstheme="majorBidi"/>
+          <w:color w:val="000000"/>
+          <w:lang w:eastAsia="en-CA"/>
+        </w:rPr>
+        <w:t>setting an end date variable</w:t>
+      </w:r>
+      <w:r>
+        <w:rPr>
+          <w:rFonts w:asciiTheme="majorBidi" w:eastAsia="Times New Roman" w:hAnsiTheme="majorBidi" w:cstheme="majorBidi"/>
+          <w:color w:val="000000"/>
+          <w:lang w:eastAsia="en-CA"/>
+        </w:rPr>
+        <w:t xml:space="preserve"> 7 days</w:t>
+      </w:r>
+      <w:r>
+        <w:rPr>
+          <w:rFonts w:asciiTheme="majorBidi" w:eastAsia="Times New Roman" w:hAnsiTheme="majorBidi" w:cstheme="majorBidi"/>
+          <w:color w:val="000000"/>
+          <w:lang w:eastAsia="en-CA"/>
+        </w:rPr>
+        <w:t>: 06-05-12.</w:t>
+      </w:r>
+    </w:p>
+    <w:p>
+      <w:pPr>
+        <w:numPr>
+          <w:ilvl w:val="0"/>
+          <w:numId w:val="5"/>
+        </w:numPr>
+        <w:shd w:val="clear" w:color="auto" w:fill="FFFFFF"/>
+        <w:spacing w:before="100" w:beforeAutospacing="1" w:after="100" w:afterAutospacing="1" w:line="240" w:lineRule="auto"/>
+        <w:rPr>
+          <w:rFonts w:asciiTheme="majorBidi" w:eastAsia="Times New Roman" w:hAnsiTheme="majorBidi" w:cstheme="majorBidi"/>
+          <w:color w:val="000000"/>
+          <w:lang w:eastAsia="en-CA"/>
+        </w:rPr>
+      </w:pPr>
+      <w:r>
+        <w:rPr>
+          <w:rFonts w:asciiTheme="majorBidi" w:eastAsia="Times New Roman" w:hAnsiTheme="majorBidi" w:cstheme="majorBidi"/>
+          <w:color w:val="000000"/>
+          <w:lang w:eastAsia="en-CA"/>
+        </w:rPr>
+        <w:t xml:space="preserve">Sum the </w:t>
+      </w:r>
+      <w:r>
+        <w:rPr>
+          <w:rFonts w:asciiTheme="majorBidi" w:eastAsia="Times New Roman" w:hAnsiTheme="majorBidi" w:cstheme="majorBidi"/>
+          <w:color w:val="000000"/>
+          <w:lang w:eastAsia="en-CA"/>
+        </w:rPr>
+        <w:t xml:space="preserve">visits </w:t>
+      </w:r>
+      <w:r>
+        <w:rPr>
+          <w:rFonts w:asciiTheme="majorBidi" w:eastAsia="Times New Roman" w:hAnsiTheme="majorBidi" w:cstheme="majorBidi"/>
+          <w:color w:val="000000"/>
+          <w:lang w:eastAsia="en-CA"/>
+        </w:rPr>
+        <w:t xml:space="preserve">(Logins) in </w:t>
+      </w:r>
+      <w:r>
+        <w:rPr>
+          <w:rFonts w:asciiTheme="majorBidi" w:eastAsia="Times New Roman" w:hAnsiTheme="majorBidi" w:cstheme="majorBidi"/>
+          <w:color w:val="000000"/>
+          <w:lang w:eastAsia="en-CA"/>
+        </w:rPr>
+        <w:t>the</w:t>
+      </w:r>
+      <w:r>
+        <w:rPr>
+          <w:rFonts w:asciiTheme="majorBidi" w:eastAsia="Times New Roman" w:hAnsiTheme="majorBidi" w:cstheme="majorBidi"/>
+          <w:color w:val="000000"/>
+          <w:lang w:eastAsia="en-CA"/>
+        </w:rPr>
+        <w:t xml:space="preserve"> 7 day period</w:t>
+      </w:r>
+      <w:r>
+        <w:rPr>
+          <w:rFonts w:asciiTheme="majorBidi" w:eastAsia="Times New Roman" w:hAnsiTheme="majorBidi" w:cstheme="majorBidi"/>
+          <w:color w:val="000000"/>
+          <w:lang w:eastAsia="en-CA"/>
+        </w:rPr>
+        <w:t xml:space="preserve"> in step 2</w:t>
+      </w:r>
+      <w:r>
+        <w:rPr>
+          <w:rFonts w:asciiTheme="majorBidi" w:eastAsia="Times New Roman" w:hAnsiTheme="majorBidi" w:cstheme="majorBidi"/>
+          <w:color w:val="000000"/>
+          <w:lang w:eastAsia="en-CA"/>
+        </w:rPr>
+        <w:t>.</w:t>
+      </w:r>
+    </w:p>
+    <w:p>
+      <w:pPr>
+        <w:numPr>
+          <w:ilvl w:val="0"/>
+          <w:numId w:val="5"/>
+        </w:numPr>
+        <w:shd w:val="clear" w:color="auto" w:fill="FFFFFF"/>
+        <w:spacing w:before="100" w:beforeAutospacing="1" w:after="100" w:afterAutospacing="1" w:line="240" w:lineRule="auto"/>
+        <w:rPr>
+          <w:rFonts w:asciiTheme="majorBidi" w:eastAsia="Times New Roman" w:hAnsiTheme="majorBidi" w:cstheme="majorBidi"/>
+          <w:color w:val="000000"/>
+          <w:lang w:eastAsia="en-CA"/>
+        </w:rPr>
+      </w:pPr>
+      <w:r>
+        <w:rPr>
+          <w:rFonts w:asciiTheme="majorBidi" w:eastAsia="Times New Roman" w:hAnsiTheme="majorBidi" w:cstheme="majorBidi"/>
+          <w:color w:val="000000"/>
+          <w:lang w:eastAsia="en-CA"/>
+        </w:rPr>
+        <w:t>If the sum is greater than 3, the 'adopted</w:t>
+      </w:r>
+      <w:r>
+        <w:rPr>
+          <w:rFonts w:asciiTheme="majorBidi" w:eastAsia="Times New Roman" w:hAnsiTheme="majorBidi" w:cstheme="majorBidi"/>
+          <w:color w:val="000000"/>
+          <w:lang w:eastAsia="en-CA"/>
+        </w:rPr>
+        <w:t xml:space="preserve">’ flag </w:t>
+      </w:r>
+      <w:r>
+        <w:rPr>
+          <w:rFonts w:asciiTheme="majorBidi" w:eastAsia="Times New Roman" w:hAnsiTheme="majorBidi" w:cstheme="majorBidi"/>
+          <w:color w:val="000000"/>
+          <w:lang w:eastAsia="en-CA"/>
+        </w:rPr>
+        <w:t>will be set to '1'</w:t>
+      </w:r>
+      <w:r>
+        <w:rPr>
+          <w:rFonts w:asciiTheme="majorBidi" w:eastAsia="Times New Roman" w:hAnsiTheme="majorBidi" w:cstheme="majorBidi"/>
+          <w:color w:val="000000"/>
+          <w:lang w:eastAsia="en-CA"/>
+        </w:rPr>
+        <w:t xml:space="preserve"> and the user_id will be added to a list of adopted users</w:t>
+      </w:r>
+      <w:r>
+        <w:rPr>
+          <w:rFonts w:asciiTheme="majorBidi" w:eastAsia="Times New Roman" w:hAnsiTheme="majorBidi" w:cstheme="majorBidi"/>
+          <w:color w:val="000000"/>
+          <w:lang w:eastAsia="en-CA"/>
+        </w:rPr>
+        <w:t>.</w:t>
+      </w:r>
+    </w:p>
+    <w:p>
+      <w:pPr>
+        <w:numPr>
+          <w:ilvl w:val="0"/>
+          <w:numId w:val="5"/>
+        </w:numPr>
+        <w:shd w:val="clear" w:color="auto" w:fill="FFFFFF"/>
+        <w:spacing w:before="100" w:beforeAutospacing="1" w:after="100" w:afterAutospacing="1" w:line="240" w:lineRule="auto"/>
+        <w:rPr>
+          <w:rFonts w:asciiTheme="majorBidi" w:eastAsia="Times New Roman" w:hAnsiTheme="majorBidi" w:cstheme="majorBidi"/>
+          <w:color w:val="000000"/>
+          <w:lang w:eastAsia="en-CA"/>
+        </w:rPr>
+      </w:pPr>
+      <w:r>
+        <w:rPr>
+          <w:rFonts w:asciiTheme="majorBidi" w:eastAsia="Times New Roman" w:hAnsiTheme="majorBidi" w:cstheme="majorBidi"/>
+          <w:color w:val="000000"/>
+          <w:lang w:eastAsia="en-CA"/>
+        </w:rPr>
+        <w:t>Once a user is adopted, they will not be looped though anymore.</w:t>
+      </w:r>
+    </w:p>
+    <w:p>
+      <w:pPr>
+        <w:numPr>
+          <w:ilvl w:val="0"/>
+          <w:numId w:val="5"/>
+        </w:numPr>
+        <w:shd w:val="clear" w:color="auto" w:fill="FFFFFF"/>
+        <w:spacing w:before="100" w:beforeAutospacing="1" w:after="100" w:afterAutospacing="1" w:line="240" w:lineRule="auto"/>
+        <w:rPr>
+          <w:rFonts w:asciiTheme="majorBidi" w:eastAsia="Times New Roman" w:hAnsiTheme="majorBidi" w:cstheme="majorBidi"/>
+          <w:color w:val="000000"/>
+          <w:lang w:eastAsia="en-CA"/>
+        </w:rPr>
+      </w:pPr>
+      <w:r>
+        <w:rPr>
+          <w:rFonts w:asciiTheme="majorBidi" w:eastAsia="Times New Roman" w:hAnsiTheme="majorBidi" w:cstheme="majorBidi"/>
+          <w:color w:val="000000"/>
+          <w:lang w:eastAsia="en-CA"/>
+        </w:rPr>
+        <w:t>Add</w:t>
+      </w:r>
+      <w:r>
+        <w:rPr>
+          <w:rFonts w:asciiTheme="majorBidi" w:eastAsia="Times New Roman" w:hAnsiTheme="majorBidi" w:cstheme="majorBidi"/>
+          <w:color w:val="000000"/>
+          <w:lang w:eastAsia="en-CA"/>
+        </w:rPr>
+        <w:t xml:space="preserve"> 1 day to </w:t>
+      </w:r>
+      <w:r>
+        <w:rPr>
+          <w:rFonts w:asciiTheme="majorBidi" w:eastAsia="Times New Roman" w:hAnsiTheme="majorBidi" w:cstheme="majorBidi"/>
+          <w:color w:val="000000"/>
+          <w:lang w:eastAsia="en-CA"/>
+        </w:rPr>
+        <w:t xml:space="preserve">the start date in step 2 </w:t>
+      </w:r>
+      <w:r>
+        <w:rPr>
+          <w:rFonts w:asciiTheme="majorBidi" w:eastAsia="Times New Roman" w:hAnsiTheme="majorBidi" w:cstheme="majorBidi"/>
+          <w:color w:val="000000"/>
+          <w:lang w:eastAsia="en-CA"/>
+        </w:rPr>
+        <w:t xml:space="preserve">and </w:t>
+      </w:r>
+      <w:r>
+        <w:rPr>
+          <w:rFonts w:asciiTheme="majorBidi" w:eastAsia="Times New Roman" w:hAnsiTheme="majorBidi" w:cstheme="majorBidi"/>
+          <w:color w:val="000000"/>
+          <w:lang w:eastAsia="en-CA"/>
+        </w:rPr>
+        <w:t xml:space="preserve">repeat </w:t>
+      </w:r>
+      <w:r>
+        <w:rPr>
+          <w:rFonts w:asciiTheme="majorBidi" w:eastAsia="Times New Roman" w:hAnsiTheme="majorBidi" w:cstheme="majorBidi"/>
+          <w:color w:val="000000"/>
+          <w:lang w:eastAsia="en-CA"/>
+        </w:rPr>
+        <w:t xml:space="preserve">steps </w:t>
+      </w:r>
+      <w:r>
+        <w:rPr>
+          <w:rFonts w:asciiTheme="majorBidi" w:eastAsia="Times New Roman" w:hAnsiTheme="majorBidi" w:cstheme="majorBidi"/>
+          <w:color w:val="000000"/>
+          <w:lang w:eastAsia="en-CA"/>
+        </w:rPr>
+        <w:t>3-4</w:t>
+      </w:r>
+      <w:r>
+        <w:rPr>
+          <w:rFonts w:asciiTheme="majorBidi" w:eastAsia="Times New Roman" w:hAnsiTheme="majorBidi" w:cstheme="majorBidi"/>
+          <w:color w:val="000000"/>
+          <w:lang w:eastAsia="en-CA"/>
+        </w:rPr>
+        <w:t>.</w:t>
+      </w:r>
+    </w:p>
+    <w:p>
+      <w:pPr>
+        <w:numPr>
+          <w:ilvl w:val="0"/>
+          <w:numId w:val="5"/>
+        </w:numPr>
+        <w:shd w:val="clear" w:color="auto" w:fill="FFFFFF"/>
+        <w:spacing w:before="100" w:beforeAutospacing="1" w:after="100" w:afterAutospacing="1" w:line="240" w:lineRule="auto"/>
+        <w:rPr>
+          <w:rFonts w:asciiTheme="majorBidi" w:eastAsia="Times New Roman" w:hAnsiTheme="majorBidi" w:cstheme="majorBidi"/>
+          <w:color w:val="000000"/>
+          <w:lang w:eastAsia="en-CA"/>
+        </w:rPr>
+      </w:pPr>
+      <w:r>
+        <w:rPr>
+          <w:rFonts w:asciiTheme="majorBidi" w:eastAsia="Times New Roman" w:hAnsiTheme="majorBidi" w:cstheme="majorBidi"/>
+          <w:color w:val="000000"/>
+          <w:lang w:eastAsia="en-CA"/>
+        </w:rPr>
+        <w:t>The loop will run until 6th June 2014</w:t>
+      </w:r>
+      <w:r>
+        <w:rPr>
+          <w:rFonts w:asciiTheme="majorBidi" w:eastAsia="Times New Roman" w:hAnsiTheme="majorBidi" w:cstheme="majorBidi"/>
+          <w:color w:val="000000"/>
+          <w:lang w:eastAsia="en-CA"/>
+        </w:rPr>
+        <w:t xml:space="preserve"> (The last day of the dataset)</w:t>
+      </w:r>
+      <w:r>
+        <w:rPr>
+          <w:rFonts w:asciiTheme="majorBidi" w:eastAsia="Times New Roman" w:hAnsiTheme="majorBidi" w:cstheme="majorBidi"/>
+          <w:color w:val="000000"/>
+          <w:lang w:eastAsia="en-CA"/>
+        </w:rPr>
+        <w:t>.</w:t>
+      </w:r>
+    </w:p>
+    <w:p>
+      <w:pPr>
+        <w:shd w:val="clear" w:color="auto" w:fill="FFFFFF"/>
+        <w:spacing w:before="100" w:beforeAutospacing="1" w:after="100" w:afterAutospacing="1" w:line="240" w:lineRule="auto"/>
+        <w:rPr>
+          <w:rFonts w:asciiTheme="majorBidi" w:eastAsia="Times New Roman" w:hAnsiTheme="majorBidi" w:cstheme="majorBidi"/>
+          <w:color w:val="000000"/>
+          <w:lang w:eastAsia="en-CA"/>
+        </w:rPr>
+      </w:pPr>
+      <w:r>
+        <w:rPr>
+          <w:rFonts w:asciiTheme="majorBidi" w:eastAsia="Times New Roman" w:hAnsiTheme="majorBidi" w:cstheme="majorBidi"/>
+          <w:color w:val="000000"/>
+          <w:lang w:eastAsia="en-CA"/>
+        </w:rPr>
+        <w:t xml:space="preserve">To save on computation time, users that had </w:t>
+      </w:r>
+      <w:r>
+        <w:rPr>
+          <w:rFonts w:asciiTheme="majorBidi" w:eastAsia="Times New Roman" w:hAnsiTheme="majorBidi" w:cstheme="majorBidi"/>
+          <w:b/>
+          <w:bCs/>
+          <w:color w:val="000000"/>
+          <w:u w:val="single"/>
+          <w:lang w:eastAsia="en-CA"/>
+        </w:rPr>
+        <w:t>total</w:t>
+      </w:r>
+      <w:r>
+        <w:rPr>
+          <w:rFonts w:asciiTheme="majorBidi" w:eastAsia="Times New Roman" w:hAnsiTheme="majorBidi" w:cstheme="majorBidi"/>
+          <w:color w:val="000000"/>
+          <w:lang w:eastAsia="en-CA"/>
+        </w:rPr>
+        <w:t xml:space="preserve"> visits of less than 3 were not looped through and automatically marked as 0.</w:t>
+      </w:r>
+    </w:p>
+    <w:p>
+      <w:pPr>
+        <w:shd w:val="clear" w:color="auto" w:fill="FFFFFF"/>
+        <w:spacing w:before="100" w:beforeAutospacing="1" w:after="100" w:afterAutospacing="1" w:line="240" w:lineRule="auto"/>
+        <w:rPr>
+          <w:rFonts w:asciiTheme="majorBidi" w:eastAsia="Times New Roman" w:hAnsiTheme="majorBidi" w:cstheme="majorBidi"/>
+          <w:color w:val="000000"/>
+          <w:lang w:eastAsia="en-CA"/>
+        </w:rPr>
+      </w:pPr>
+      <w:r>
+        <w:rPr>
+          <w:rFonts w:asciiTheme="majorBidi" w:eastAsia="Times New Roman" w:hAnsiTheme="majorBidi" w:cstheme="majorBidi"/>
+          <w:color w:val="000000"/>
+          <w:lang w:eastAsia="en-CA"/>
+        </w:rPr>
+        <w:t xml:space="preserve">The results showed that </w:t>
+      </w:r>
+      <w:r>
+        <w:rPr>
+          <w:rFonts w:asciiTheme="majorBidi" w:eastAsia="Times New Roman" w:hAnsiTheme="majorBidi" w:cstheme="majorBidi"/>
+          <w:color w:val="000000"/>
+          <w:lang w:eastAsia="en-CA"/>
+        </w:rPr>
+        <w:t>1,656 users were adopted out of 12,000 users. This is 13.8%.</w:t>
+      </w:r>
+    </w:p>
+    <w:p>
+      <w:pPr>
+        <w:pStyle w:val="ListParagraph"/>
+        <w:numPr>
+          <w:ilvl w:val="0"/>
+          <w:numId w:val="2"/>
+        </w:numPr>
+        <w:rPr>
+          <w:rFonts w:asciiTheme="majorBidi" w:hAnsiTheme="majorBidi" w:cstheme="majorBidi"/>
+          <w:b/>
+          <w:bCs/>
+        </w:rPr>
+      </w:pPr>
+      <w:r>
+        <w:rPr>
+          <w:rFonts w:asciiTheme="majorBidi" w:hAnsiTheme="majorBidi" w:cstheme="majorBidi"/>
+          <w:b/>
+          <w:bCs/>
+        </w:rPr>
+        <w:t>EDA</w:t>
+      </w:r>
+    </w:p>
+    <w:p>
+      <w:pPr>
+        <w:rPr>
+          <w:rFonts w:asciiTheme="majorBidi" w:hAnsiTheme="majorBidi" w:cstheme="majorBidi"/>
+        </w:rPr>
+      </w:pPr>
+      <w:r>
+        <w:rPr>
+          <w:rFonts w:asciiTheme="majorBidi" w:hAnsiTheme="majorBidi" w:cstheme="majorBidi"/>
+          <w:noProof/>
+        </w:rPr>
+        <mc:AlternateContent>
+          <mc:Choice Requires="wps">
+            <w:drawing>
+              <wp:anchor distT="0" distB="0" distL="114300" distR="114300" simplePos="0" relativeHeight="251659264" behindDoc="0" locked="0" layoutInCell="1" allowOverlap="1" wp14:anchorId="2E7A4263" wp14:editId="11D0B0D0">
+                <wp:simplePos x="0" y="0"/>
+                <wp:positionH relativeFrom="column">
+                  <wp:posOffset>3803710</wp:posOffset>
+                </wp:positionH>
+                <wp:positionV relativeFrom="paragraph">
+                  <wp:posOffset>248381</wp:posOffset>
+                </wp:positionV>
+                <wp:extent cx="2493034" cy="1552755"/>
+                <wp:effectExtent l="0" t="0" r="2540" b="9525"/>
+                <wp:wrapNone/>
+                <wp:docPr id="2" name="Text Box 2"/>
+                <wp:cNvGraphicFramePr/>
+                <a:graphic xmlns:a="http://schemas.openxmlformats.org/drawingml/2006/main">
+                  <a:graphicData uri="http://schemas.microsoft.com/office/word/2010/wordprocessingShape">
+                    <wps:wsp>
+                      <wps:cNvSpPr txBox="1"/>
+                      <wps:spPr>
+                        <a:xfrm>
+                          <a:off x="0" y="0"/>
+                          <a:ext cx="2493034" cy="1552755"/>
+                        </a:xfrm>
+                        <a:prstGeom prst="rect">
+                          <a:avLst/>
+                        </a:prstGeom>
+                        <a:solidFill>
+                          <a:schemeClr val="lt1"/>
+                        </a:solidFill>
+                        <a:ln w="6350">
+                          <a:noFill/>
+                        </a:ln>
+                      </wps:spPr>
+                      <wps:txbx>
+                        <w:txbxContent>
+                          <w:p>
+                            <w:r>
+                              <w:t>EDA has shown that being invited from an organisation had a positive effect on whether a user was adopted or not.</w:t>
+                            </w:r>
+                          </w:p>
+                          <w:p>
+                            <w:r>
+                              <w:t>Opting in mailing list and enabled for m marketing drip had no effect when visualized on whether a user was adopted or not.</w:t>
+                            </w:r>
+                            <w:r>
+                              <w:t xml:space="preserve"> </w:t>
+                            </w:r>
+                          </w:p>
+                        </w:txbxContent>
+                      </wps:txbx>
+                      <wps:bodyPr rot="0" spcFirstLastPara="0" vertOverflow="overflow" horzOverflow="overflow" vert="horz" wrap="square" lIns="91440" tIns="45720" rIns="91440" bIns="45720" numCol="1" spcCol="0" rtlCol="0" fromWordArt="0" anchor="t" anchorCtr="0" forceAA="0" compatLnSpc="1">
+                        <a:prstTxWarp prst="textNoShape">
+                          <a:avLst/>
+                        </a:prstTxWarp>
+                        <a:noAutofit/>
+                      </wps:bodyPr>
+                    </wps:wsp>
+                  </a:graphicData>
+                </a:graphic>
+                <wp14:sizeRelV relativeFrom="margin">
+                  <wp14:pctHeight>0</wp14:pctHeight>
+                </wp14:sizeRelV>
+              </wp:anchor>
+            </w:drawing>
+          </mc:Choice>
+          <mc:Fallback>
+            <w:pict>
+              <v:shapetype w14:anchorId="2E7A4263" id="_x0000_t202" coordsize="21600,21600" o:spt="202" path="m,l,21600r21600,l21600,xe">
+                <v:stroke joinstyle="miter"/>
+                <v:path gradientshapeok="t" o:connecttype="rect"/>
+              </v:shapetype>
+              <v:shape id="Text Box 2" o:spid="_x0000_s1026" type="#_x0000_t202" style="position:absolute;margin-left:299.5pt;margin-top:19.55pt;width:196.3pt;height:122.25pt;z-index:251659264;visibility:visible;mso-wrap-style:square;mso-height-percent:0;mso-wrap-distance-left:9pt;mso-wrap-distance-top:0;mso-wrap-distance-right:9pt;mso-wrap-distance-bottom:0;mso-position-horizontal:absolute;mso-position-horizontal-relative:text;mso-position-vertical:absolute;mso-position-vertical-relative:text;mso-height-percent:0;mso-height-relative:margin;v-text-anchor:top" o:gfxdata="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" fillcolor="white [3201]" stroked="f" strokeweight=".5pt">
+                <v:textbox>
+                  <w:txbxContent>
+                    <w:p>
+                      <w:r>
+                        <w:t>EDA has shown that being invited from an organisation had a positive effect on whether a user was adopted or not.</w:t>
+                      </w:r>
+                    </w:p>
+                    <w:p>
+                      <w:r>
+                        <w:t>Opting in mailing list and enabled for m marketing drip had no effect when visualized on whether a user was adopted or not.</w:t>
+                      </w:r>
+                      <w:r>
+                        <w:t xml:space="preserve"> </w:t>
+                      </w:r>
+                    </w:p>
+                  </w:txbxContent>
+                </v:textbox>
+              </v:shape>
+            </w:pict>
+          </mc:Fallback>
+        </mc:AlternateContent>
+      </w:r>
+      <w:r>
+        <w:rPr>
+          <w:rFonts w:asciiTheme="majorBidi" w:hAnsiTheme="majorBidi" w:cstheme="majorBidi"/>
+          <w:noProof/>
+        </w:rPr>
+        <w:drawing>
+          <wp:inline distT="0" distB="0" distL="0" distR="0" wp14:anchorId="54328DAD" wp14:editId="686B2B4C">
+            <wp:extent cx="3619002" cy="2346385"/>
+            <wp:effectExtent l="0" t="0" r="635" b="0"/>
+            <wp:docPr id="3" name="Picture 3" descr="A screenshot of a cell phone&#10;&#10;Description automatically generated"/>
+            <wp:cNvGraphicFramePr>
+              <a:graphicFrameLocks xmlns:a="http://schemas.openxmlformats.org/drawingml/2006/main" noChangeAspect="1"/>
+            </wp:cNvGraphicFramePr>
+            <a:graphic xmlns:a="http://schemas.openxmlformats.org/drawingml/2006/main">
+              <a:graphicData uri="http://schemas.openxmlformats.org/drawingml/2006/picture">
+                <pic:pic xmlns:pic="http://schemas.openxmlformats.org/drawingml/2006/picture">
+                  <pic:nvPicPr>
+                    <pic:cNvPr id="3" name="ADOPTED CRE.PNG"/>
+                    <pic:cNvPicPr/>
+                  </pic:nvPicPr>
+                  <pic:blipFill>
+                    <a:blip r:embed="rId5">
+                      <a:extLst>
+                        <a:ext uri="{28A0092B-C50C-407E-A947-70E740481C1C}">
+                          <a14:useLocalDpi xmlns:a14="http://schemas.microsoft.com/office/drawing/2010/main" val="0"/>
+                        </a:ext>
+                      </a:extLst>
+                    </a:blip>
+                    <a:stretch>
+                      <a:fillRect/>
+                    </a:stretch>
+                  </pic:blipFill>
+                  <pic:spPr>
+                    <a:xfrm>
+                      <a:off x="0" y="0"/>
+                      <a:ext cx="3655415" cy="2369994"/>
+                    </a:xfrm>
+                    <a:prstGeom prst="rect">
+                      <a:avLst/>
+                    </a:prstGeom>
+                  </pic:spPr>
+                </pic:pic>
+              </a:graphicData>
+            </a:graphic>
+          </wp:inline>
+        </w:drawing>
+      </w:r>
+    </w:p>
+    <w:p>
+      <w:pPr>
+        <w:pStyle w:val="ListParagraph"/>
+        <w:rPr>
+          <w:rFonts w:asciiTheme="majorBidi" w:hAnsiTheme="majorBidi" w:cstheme="majorBidi"/>
+          <w:b/>
+          <w:bCs/>
+        </w:rPr>
+      </w:pPr>
+    </w:p>
+    <w:p>
+      <w:pPr>
+        <w:pStyle w:val="ListParagraph"/>
+        <w:numPr>
+          <w:ilvl w:val="0"/>
+          <w:numId w:val="2"/>
+        </w:numPr>
+        <w:rPr>
+          <w:rFonts w:asciiTheme="majorBidi" w:hAnsiTheme="majorBidi" w:cstheme="majorBidi"/>
+          <w:b/>
+          <w:bCs/>
+        </w:rPr>
+      </w:pPr>
+      <w:r>
+        <w:rPr>
+          <w:rFonts w:asciiTheme="majorBidi" w:hAnsiTheme="majorBidi" w:cstheme="majorBidi"/>
+          <w:b/>
+          <w:bCs/>
+        </w:rPr>
+        <w:lastRenderedPageBreak/>
+        <w:t xml:space="preserve">Preprocessing </w:t>
+      </w:r>
+    </w:p>
+    <w:p>
+      <w:pPr>
+        <w:rPr>
+          <w:rFonts w:asciiTheme="majorBidi" w:hAnsiTheme="majorBidi" w:cstheme="majorBidi"/>
+        </w:rPr>
+      </w:pPr>
+      <w:r>
+        <w:rPr>
+          <w:rFonts w:asciiTheme="majorBidi" w:hAnsiTheme="majorBidi" w:cstheme="majorBidi"/>
+        </w:rPr>
+        <w:t>The following steps were taken to preprocess the data for modeling:</w:t>
+      </w:r>
+    </w:p>
+    <w:p>
+      <w:pPr>
+        <w:pStyle w:val="ListParagraph"/>
+        <w:numPr>
+          <w:ilvl w:val="0"/>
+          <w:numId w:val="7"/>
+        </w:numPr>
+        <w:rPr>
+          <w:rFonts w:asciiTheme="majorBidi" w:hAnsiTheme="majorBidi" w:cstheme="majorBidi"/>
+        </w:rPr>
+      </w:pPr>
+      <w:r>
+        <w:rPr>
+          <w:rFonts w:asciiTheme="majorBidi" w:hAnsiTheme="majorBidi" w:cstheme="majorBidi"/>
+        </w:rPr>
+        <w:t>Drop the name, email and adopted column out of the training se</w:t>
+      </w:r>
+      <w:r>
+        <w:rPr>
+          <w:rFonts w:asciiTheme="majorBidi" w:hAnsiTheme="majorBidi" w:cstheme="majorBidi"/>
+        </w:rPr>
+        <w:t>t</w:t>
+      </w:r>
+      <w:r>
+        <w:rPr>
+          <w:rFonts w:asciiTheme="majorBidi" w:hAnsiTheme="majorBidi" w:cstheme="majorBidi"/>
+        </w:rPr>
+        <w:t>.</w:t>
+      </w:r>
+    </w:p>
+    <w:p>
+      <w:pPr>
+        <w:pStyle w:val="ListParagraph"/>
+        <w:numPr>
+          <w:ilvl w:val="0"/>
+          <w:numId w:val="7"/>
+        </w:numPr>
+        <w:rPr>
+          <w:rFonts w:asciiTheme="majorBidi" w:hAnsiTheme="majorBidi" w:cstheme="majorBidi"/>
+        </w:rPr>
+      </w:pPr>
+      <w:r>
+        <w:rPr>
+          <w:rFonts w:asciiTheme="majorBidi" w:hAnsiTheme="majorBidi" w:cstheme="majorBidi"/>
+        </w:rPr>
+        <w:t>Transform the datetime columns to Unix timestamps so they may be used in modelling.</w:t>
+      </w:r>
+    </w:p>
+    <w:p>
+      <w:pPr>
+        <w:pStyle w:val="ListParagraph"/>
+        <w:numPr>
+          <w:ilvl w:val="0"/>
+          <w:numId w:val="7"/>
+        </w:numPr>
+        <w:rPr>
+          <w:rFonts w:asciiTheme="majorBidi" w:hAnsiTheme="majorBidi" w:cstheme="majorBidi"/>
+        </w:rPr>
+      </w:pPr>
+      <w:r>
+        <w:rPr>
+          <w:rFonts w:asciiTheme="majorBidi" w:hAnsiTheme="majorBidi" w:cstheme="majorBidi"/>
+        </w:rPr>
+        <w:t>Using pd.get_dummies(), we transformed categorical features to numerical features.,</w:t>
+      </w:r>
+    </w:p>
+    <w:p>
+      <w:pPr>
+        <w:pStyle w:val="ListParagraph"/>
+        <w:numPr>
+          <w:ilvl w:val="0"/>
+          <w:numId w:val="7"/>
+        </w:numPr>
+        <w:rPr>
+          <w:rFonts w:asciiTheme="majorBidi" w:hAnsiTheme="majorBidi" w:cstheme="majorBidi"/>
+        </w:rPr>
+      </w:pPr>
+      <w:r>
+        <w:rPr>
+          <w:rFonts w:asciiTheme="majorBidi" w:hAnsiTheme="majorBidi" w:cstheme="majorBidi"/>
+        </w:rPr>
+        <w:t>Divided he data into train/test splits using a 33% test size.</w:t>
+      </w:r>
+    </w:p>
+    <w:p>
+      <w:pPr>
+        <w:pStyle w:val="ListParagraph"/>
+        <w:rPr>
+          <w:rFonts w:asciiTheme="majorBidi" w:hAnsiTheme="majorBidi" w:cstheme="majorBidi"/>
+        </w:rPr>
+      </w:pPr>
+    </w:p>
+    <w:p>
+      <w:pPr>
+        <w:pStyle w:val="ListParagraph"/>
+        <w:numPr>
+          <w:ilvl w:val="0"/>
+          <w:numId w:val="2"/>
+        </w:numPr>
+        <w:rPr>
+          <w:rFonts w:asciiTheme="majorBidi" w:hAnsiTheme="majorBidi" w:cstheme="majorBidi"/>
+          <w:b/>
+          <w:bCs/>
+        </w:rPr>
+      </w:pPr>
+      <w:r>
+        <w:rPr>
+          <w:rFonts w:asciiTheme="majorBidi" w:hAnsiTheme="majorBidi" w:cstheme="majorBidi"/>
+          <w:b/>
+          <w:bCs/>
+        </w:rPr>
+        <w:t>Modeling</w:t>
+      </w:r>
+    </w:p>
+    <w:p>
+      <w:pPr>
+        <w:rPr>
+          <w:rFonts w:asciiTheme="majorBidi" w:hAnsiTheme="majorBidi" w:cstheme="majorBidi"/>
+        </w:rPr>
+      </w:pPr>
+      <w:r>
+        <w:rPr>
+          <w:rFonts w:asciiTheme="majorBidi" w:hAnsiTheme="majorBidi" w:cstheme="majorBidi"/>
+        </w:rPr>
+        <w:t>The following models were used to find the differences in feature importance.</w:t>
+      </w:r>
+    </w:p>
+    <w:p>
+      <w:pPr>
+        <w:pStyle w:val="ListParagraph"/>
+        <w:numPr>
+          <w:ilvl w:val="1"/>
+          <w:numId w:val="2"/>
+        </w:numPr>
+        <w:rPr>
+          <w:rFonts w:asciiTheme="majorBidi" w:hAnsiTheme="majorBidi" w:cstheme="majorBidi"/>
+        </w:rPr>
+      </w:pPr>
+      <w:r>
+        <w:rPr>
+          <w:rFonts w:asciiTheme="majorBidi" w:hAnsiTheme="majorBidi" w:cstheme="majorBidi"/>
+        </w:rPr>
+        <w:t>XGB Classifier</w:t>
+      </w:r>
+    </w:p>
+    <w:p>
+      <w:pPr>
+        <w:pStyle w:val="ListParagraph"/>
+        <w:numPr>
+          <w:ilvl w:val="1"/>
+          <w:numId w:val="2"/>
+        </w:numPr>
+        <w:rPr>
+          <w:rFonts w:asciiTheme="majorBidi" w:hAnsiTheme="majorBidi" w:cstheme="majorBidi"/>
+        </w:rPr>
+      </w:pPr>
+      <w:r>
+        <w:rPr>
+          <w:rFonts w:asciiTheme="majorBidi" w:hAnsiTheme="majorBidi" w:cstheme="majorBidi"/>
+        </w:rPr>
+        <w:t>Random Forest Classifier</w:t>
+      </w:r>
+    </w:p>
+    <w:p>
+      <w:pPr>
+        <w:rPr>
+          <w:rFonts w:asciiTheme="majorBidi" w:hAnsiTheme="majorBidi" w:cstheme="majorBidi"/>
+        </w:rPr>
+      </w:pPr>
+      <w:r>
+        <w:rPr>
+          <w:rFonts w:asciiTheme="majorBidi" w:hAnsiTheme="majorBidi" w:cstheme="majorBidi"/>
+        </w:rPr>
+        <w:t>The models were simple models run with no cross validation or parameter tuning.</w:t>
+      </w:r>
+    </w:p>
+    <w:p>
+      <w:pPr>
+        <w:pStyle w:val="ListParagraph"/>
+        <w:numPr>
+          <w:ilvl w:val="0"/>
+          <w:numId w:val="2"/>
+        </w:numPr>
+        <w:rPr>
+          <w:rFonts w:asciiTheme="majorBidi" w:hAnsiTheme="majorBidi" w:cstheme="majorBidi"/>
+          <w:b/>
+          <w:bCs/>
+        </w:rPr>
+      </w:pPr>
+      <w:r>
+        <w:rPr>
+          <w:rFonts w:asciiTheme="majorBidi" w:hAnsiTheme="majorBidi" w:cstheme="majorBidi"/>
+          <w:b/>
+          <w:bCs/>
+        </w:rPr>
+        <w:t>Results and further steps</w:t>
+      </w:r>
+    </w:p>
+    <w:p>
+      <w:pPr>
+        <w:rPr>
+          <w:rFonts w:asciiTheme="majorBidi" w:hAnsiTheme="majorBidi" w:cstheme="majorBidi"/>
+        </w:rPr>
+      </w:pPr>
+      <w:r>
+        <w:rPr>
+          <w:rFonts w:asciiTheme="majorBidi" w:hAnsiTheme="majorBidi" w:cstheme="majorBidi"/>
+          <w:b/>
+          <w:bCs/>
+        </w:rPr>
+        <w:t>XGB</w:t>
+      </w:r>
+      <w:r>
+        <w:rPr>
+          <w:rFonts w:asciiTheme="majorBidi" w:hAnsiTheme="majorBidi" w:cstheme="majorBidi"/>
+        </w:rPr>
+        <w:t xml:space="preserve"> showed that creation_time was the most significant in predicting adoption. The second most important feature was </w:t>
+      </w:r>
+      <w:r>
+        <w:rPr>
+          <w:rFonts w:asciiTheme="majorBidi" w:hAnsiTheme="majorBidi" w:cstheme="majorBidi"/>
+        </w:rPr>
+        <w:t>organisation id.</w:t>
+      </w:r>
+    </w:p>
+    <w:p>
+      <w:pPr>
+        <w:rPr>
+          <w:rFonts w:asciiTheme="majorBidi" w:hAnsiTheme="majorBidi" w:cstheme="majorBidi"/>
+        </w:rPr>
+      </w:pPr>
+      <w:r>
+        <w:rPr>
+          <w:rFonts w:asciiTheme="majorBidi" w:hAnsiTheme="majorBidi" w:cstheme="majorBidi"/>
+          <w:b/>
+          <w:bCs/>
+        </w:rPr>
+        <w:t>RFC</w:t>
+      </w:r>
+      <w:r>
+        <w:rPr>
+          <w:rFonts w:asciiTheme="majorBidi" w:hAnsiTheme="majorBidi" w:cstheme="majorBidi"/>
+        </w:rPr>
+        <w:t xml:space="preserve"> showed that creation_time</w:t>
+      </w:r>
+      <w:r>
+        <w:rPr>
+          <w:rFonts w:asciiTheme="majorBidi" w:hAnsiTheme="majorBidi" w:cstheme="majorBidi"/>
+        </w:rPr>
+        <w:t xml:space="preserve"> &amp; last_</w:t>
+      </w:r>
+      <w:r>
+        <w:rPr>
+          <w:rFonts w:asciiTheme="majorBidi" w:hAnsiTheme="majorBidi" w:cstheme="majorBidi"/>
+        </w:rPr>
+        <w:t>session_</w:t>
+      </w:r>
+      <w:r>
+        <w:rPr>
+          <w:rFonts w:asciiTheme="majorBidi" w:hAnsiTheme="majorBidi" w:cstheme="majorBidi"/>
+        </w:rPr>
+        <w:t>creation_time</w:t>
+      </w:r>
+      <w:r>
+        <w:rPr>
+          <w:rFonts w:asciiTheme="majorBidi" w:hAnsiTheme="majorBidi" w:cstheme="majorBidi"/>
+        </w:rPr>
+        <w:t xml:space="preserve"> </w:t>
+      </w:r>
+      <w:r>
+        <w:rPr>
+          <w:rFonts w:asciiTheme="majorBidi" w:hAnsiTheme="majorBidi" w:cstheme="majorBidi"/>
+        </w:rPr>
+        <w:t>were</w:t>
+      </w:r>
+      <w:r>
+        <w:rPr>
+          <w:rFonts w:asciiTheme="majorBidi" w:hAnsiTheme="majorBidi" w:cstheme="majorBidi"/>
+        </w:rPr>
+        <w:t xml:space="preserve"> the most significant in predicting adoption. The second most important feature</w:t>
+      </w:r>
+      <w:r>
+        <w:rPr>
+          <w:rFonts w:asciiTheme="majorBidi" w:hAnsiTheme="majorBidi" w:cstheme="majorBidi"/>
+        </w:rPr>
+        <w:t>s</w:t>
+      </w:r>
+      <w:r>
+        <w:rPr>
+          <w:rFonts w:asciiTheme="majorBidi" w:hAnsiTheme="majorBidi" w:cstheme="majorBidi"/>
+        </w:rPr>
+        <w:t xml:space="preserve"> </w:t>
+      </w:r>
+      <w:r>
+        <w:rPr>
+          <w:rFonts w:asciiTheme="majorBidi" w:hAnsiTheme="majorBidi" w:cstheme="majorBidi"/>
+        </w:rPr>
+        <w:t>were</w:t>
+      </w:r>
+      <w:r>
+        <w:rPr>
+          <w:rFonts w:asciiTheme="majorBidi" w:hAnsiTheme="majorBidi" w:cstheme="majorBidi"/>
+        </w:rPr>
+        <w:t xml:space="preserve"> organisation id</w:t>
+      </w:r>
+      <w:r>
+        <w:rPr>
+          <w:rFonts w:asciiTheme="majorBidi" w:hAnsiTheme="majorBidi" w:cstheme="majorBidi"/>
+        </w:rPr>
+        <w:t xml:space="preserve"> and user_id</w:t>
+      </w:r>
+      <w:r>
+        <w:rPr>
+          <w:rFonts w:asciiTheme="majorBidi" w:hAnsiTheme="majorBidi" w:cstheme="majorBidi"/>
+        </w:rPr>
+        <w:t>.</w:t>
+      </w:r>
+    </w:p>
+    <w:p>
+      <w:pPr>
+        <w:rPr>
+          <w:rFonts w:asciiTheme="majorBidi" w:hAnsiTheme="majorBidi" w:cstheme="majorBidi"/>
+        </w:rPr>
+      </w:pPr>
+    </w:p>
+    <w:p>
+      <w:pPr>
+        <w:rPr>
+          <w:rFonts w:asciiTheme="majorBidi" w:hAnsiTheme="majorBidi" w:cstheme="majorBidi"/>
+        </w:rPr>
+      </w:pPr>
+      <w:r>
+        <w:rPr>
+          <w:rFonts w:asciiTheme="majorBidi" w:hAnsiTheme="majorBidi" w:cstheme="majorBidi"/>
+        </w:rPr>
+        <w:t>The results of the an</w:t>
+      </w:r>
+      <w:r>
+        <w:rPr>
+          <w:rFonts w:asciiTheme="majorBidi" w:hAnsiTheme="majorBidi" w:cstheme="majorBidi"/>
+        </w:rPr>
+        <w:t>a</w:t>
+      </w:r>
+      <w:r>
+        <w:rPr>
+          <w:rFonts w:asciiTheme="majorBidi" w:hAnsiTheme="majorBidi" w:cstheme="majorBidi"/>
+        </w:rPr>
+        <w:t xml:space="preserve">lysis proved that organisation id and user id made difference in predicting whether a user will be adopted or not. </w:t>
+      </w:r>
+    </w:p>
+    <w:p>
+      <w:pPr>
+        <w:rPr>
+          <w:rFonts w:asciiTheme="majorBidi" w:hAnsiTheme="majorBidi" w:cstheme="majorBidi"/>
+        </w:rPr>
+      </w:pPr>
+      <w:r>
+        <w:rPr>
+          <w:rFonts w:asciiTheme="majorBidi" w:hAnsiTheme="majorBidi" w:cstheme="majorBidi"/>
+        </w:rPr>
+        <w:t>Meaning that:</w:t>
+      </w:r>
+    </w:p>
+    <w:p>
+      <w:pPr>
+        <w:spacing w:after="0"/>
+        <w:rPr>
+          <w:rFonts w:asciiTheme="majorBidi" w:hAnsiTheme="majorBidi" w:cstheme="majorBidi"/>
+        </w:rPr>
+      </w:pPr>
+      <w:r>
+        <w:rPr>
+          <w:rFonts w:asciiTheme="majorBidi" w:hAnsiTheme="majorBidi" w:cstheme="majorBidi"/>
+        </w:rPr>
+        <w:t>1. If a person was invited within his organisation, he was more likely to be adopted.</w:t>
+      </w:r>
+    </w:p>
+    <w:p>
+      <w:pPr>
+        <w:spacing w:after="0"/>
+        <w:rPr>
+          <w:rFonts w:asciiTheme="majorBidi" w:hAnsiTheme="majorBidi" w:cstheme="majorBidi"/>
+        </w:rPr>
+      </w:pPr>
+      <w:r>
+        <w:rPr>
+          <w:rFonts w:asciiTheme="majorBidi" w:hAnsiTheme="majorBidi" w:cstheme="majorBidi"/>
+        </w:rPr>
+        <w:t>2. If a person was invited by specific user ids, they were more likely to be adopted.</w:t>
+      </w:r>
+    </w:p>
+    <w:p>
+      <w:pPr>
+        <w:spacing w:after="0"/>
+        <w:rPr>
+          <w:rFonts w:asciiTheme="majorBidi" w:hAnsiTheme="majorBidi" w:cstheme="majorBidi"/>
+        </w:rPr>
+      </w:pPr>
+      <w:r>
+        <w:rPr>
+          <w:rFonts w:asciiTheme="majorBidi" w:hAnsiTheme="majorBidi" w:cstheme="majorBidi"/>
+        </w:rPr>
+        <w:t>3. Even though creation time and last_session_creation_time were significant but they do not provide any value to business analysis.</w:t>
+      </w:r>
+    </w:p>
+    <w:p>
+      <w:pPr>
+        <w:rPr>
+          <w:rFonts w:asciiTheme="majorBidi" w:hAnsiTheme="majorBidi" w:cstheme="majorBidi"/>
+        </w:rPr>
+      </w:pPr>
+      <w:r>
+        <w:rPr>
+          <w:rFonts w:asciiTheme="majorBidi" w:hAnsiTheme="majorBidi" w:cstheme="majorBidi"/>
+        </w:rPr>
+        <w:t>Some further steps to perform would be to:</w:t>
+      </w:r>
+    </w:p>
+    <w:p>
+      <w:pPr>
+        <w:pStyle w:val="ListParagraph"/>
+        <w:numPr>
+          <w:ilvl w:val="0"/>
+          <w:numId w:val="6"/>
+        </w:numPr>
+        <w:rPr>
+          <w:rFonts w:asciiTheme="majorBidi" w:hAnsiTheme="majorBidi" w:cstheme="majorBidi"/>
+        </w:rPr>
+      </w:pPr>
+      <w:r>
+        <w:rPr>
+          <w:rFonts w:asciiTheme="majorBidi" w:hAnsiTheme="majorBidi" w:cstheme="majorBidi"/>
+        </w:rPr>
+        <w:t>A</w:t>
+      </w:r>
+      <w:r>
+        <w:rPr>
+          <w:rFonts w:asciiTheme="majorBidi" w:hAnsiTheme="majorBidi" w:cstheme="majorBidi"/>
+        </w:rPr>
+        <w:t>nalyze which organisations and which users led to have more adopted users.</w:t>
+      </w:r>
+    </w:p>
+    <w:p>
+      <w:pPr>
+        <w:pStyle w:val="ListParagraph"/>
+        <w:numPr>
+          <w:ilvl w:val="0"/>
+          <w:numId w:val="6"/>
+        </w:numPr>
+        <w:rPr>
+          <w:rFonts w:asciiTheme="majorBidi" w:hAnsiTheme="majorBidi" w:cstheme="majorBidi"/>
+        </w:rPr>
+      </w:pPr>
+      <w:r>
+        <w:rPr>
+          <w:rFonts w:asciiTheme="majorBidi" w:hAnsiTheme="majorBidi" w:cstheme="majorBidi"/>
+        </w:rPr>
+        <w:t>Perform some statistical analysis and confirm that creation source by organisation ID was significant in having a positive effect on adoption.</w:t>
+      </w:r>
+    </w:p>
+    <w:p>
+      <w:pPr>
+        <w:pStyle w:val="ListParagraph"/>
+        <w:numPr>
+          <w:ilvl w:val="0"/>
+          <w:numId w:val="6"/>
+        </w:numPr>
+        <w:rPr>
+          <w:rFonts w:asciiTheme="majorBidi" w:hAnsiTheme="majorBidi" w:cstheme="majorBidi"/>
+        </w:rPr>
+      </w:pPr>
+      <w:r>
+        <w:rPr>
+          <w:rFonts w:asciiTheme="majorBidi" w:hAnsiTheme="majorBidi" w:cstheme="majorBidi"/>
+        </w:rPr>
+        <w:t xml:space="preserve">Add some cross validation and parameter tuning to model selection. </w:t>
+      </w:r>
+    </w:p>
+    <w:p>
+      <w:pPr>
+        <w:pStyle w:val="ListParagraph"/>
+        <w:numPr>
+          <w:ilvl w:val="0"/>
+          <w:numId w:val="6"/>
+        </w:numPr>
+        <w:rPr>
+          <w:rFonts w:asciiTheme="majorBidi" w:hAnsiTheme="majorBidi" w:cstheme="majorBidi"/>
+        </w:rPr>
+      </w:pPr>
+      <w:r>
+        <w:rPr>
+          <w:rFonts w:asciiTheme="majorBidi" w:hAnsiTheme="majorBidi" w:cstheme="majorBidi"/>
+        </w:rPr>
+        <w:t>Once organisation and user id’s significance is confirmed, potential targeting of these features to enhance the business model can be discussed</w:t>
+      </w:r>
     </w:p>
     <w:sectPr>
       <w:pgSz w:w="12240" w:h="15840"/>
@@ -65,6 +1400,208 @@
 <file path=word/numbering.xml><?xml version="1.0" encoding="utf-8"?>
 <w:numbering xmlns:wpc="http://schemas.microsoft.com/office/word/2010/wordprocessingCanvas" xmlns:cx="http://schemas.microsoft.com/office/drawing/2014/chartex" xmlns:cx1="http://schemas.microsoft.com/office/drawing/2015/9/8/chartex" xmlns:cx2="http://schemas.microsoft.com/office/drawing/2015/10/21/chartex" xmlns:cx3="http://schemas.microsoft.com/office/drawing/2016/5/9/chartex" xmlns:cx4="http://schemas.microsoft.com/office/drawing/2016/5/10/chartex" xmlns:cx5="http://schemas.microsoft.com/office/drawing/2016/5/11/chartex" xmlns:cx6="http://schemas.microsoft.com/office/drawing/2016/5/12/chartex" xmlns:cx7="http://schemas.microsoft.com/office/drawing/2016/5/13/chartex" xmlns:cx8="http://schemas.microsoft.com/office/drawing/2016/5/14/chartex" xmlns:mc="http://schemas.openxmlformats.org/markup-compatibility/2006" xmlns:aink="http://schemas.microsoft.com/office/drawing/2016/ink" xmlns:am3d="http://schemas.microsoft.com/office/drawing/2017/model3d" xmlns:o="urn:schemas-microsoft-com:office:office" xmlns:r="http://schemas.openxmlformats.org/officeDocument/2006/relationships" xmlns:m="http://schemas.openxmlformats.org/officeDocument/2006/math" xmlns:v="urn:schemas-microsoft-com:vml" xmlns:wp14="http://schemas.microsoft.com/office/word/2010/wordprocessingDrawing" xmlns:wp="http://schemas.openxmlformats.org/drawingml/2006/wordprocessingDrawing" xmlns:w10="urn:schemas-microsoft-com:office:word" xmlns:w="http://schemas.openxmlformats.org/wordprocessingml/2006/main" xmlns:w14="http://schemas.microsoft.com/office/word/2010/wordml" xmlns:w15="http://schemas.microsoft.com/office/word/2012/wordml" xmlns:w16cex="http://schemas.microsoft.com/office/word/2018/wordml/cex" xmlns:w16cid="http://schemas.microsoft.com/office/word/2016/wordml/cid" xmlns:w16="http://schemas.microsoft.com/office/word/2018/wordml" xmlns:w16se="http://schemas.microsoft.com/office/word/2015/wordml/symex" xmlns:wpg="http://schemas.microsoft.com/office/word/2010/wordprocessingGroup" xmlns:wpi="http://schemas.microsoft.com/office/word/2010/wordprocessingInk" xmlns:wne="http://schemas.microsoft.com/office/word/2006/wordml" xmlns:wps="http://schemas.microsoft.com/office/word/2010/wordprocessingShape" mc:Ignorable="w14 w15 w16se w16cid w16 w16cex wp14">
   <w:abstractNum w:abstractNumId="0" w15:restartNumberingAfterBreak="0">
+    <w:nsid w:val="06022210"/>
+    <w:multiLevelType w:val="multilevel"/>
+    <w:tmpl w:val="EC8C4CCE"/>
+    <w:lvl w:ilvl="0">
+      <w:start w:val="1"/>
+      <w:numFmt w:val="decimal"/>
+      <w:lvlText w:val="%1."/>
+      <w:lvlJc w:val="left"/>
+      <w:pPr>
+        <w:tabs>
+          <w:tab w:val="num" w:pos="720"/>
+        </w:tabs>
+        <w:ind w:left="720" w:hanging="360"/>
+      </w:pPr>
+    </w:lvl>
+    <w:lvl w:ilvl="1" w:tentative="1">
+      <w:start w:val="1"/>
+      <w:numFmt w:val="decimal"/>
+      <w:lvlText w:val="%2."/>
+      <w:lvlJc w:val="left"/>
+      <w:pPr>
+        <w:tabs>
+          <w:tab w:val="num" w:pos="1440"/>
+        </w:tabs>
+        <w:ind w:left="1440" w:hanging="360"/>
+      </w:pPr>
+    </w:lvl>
+    <w:lvl w:ilvl="2" w:tentative="1">
+      <w:start w:val="1"/>
+      <w:numFmt w:val="decimal"/>
+      <w:lvlText w:val="%3."/>
+      <w:lvlJc w:val="left"/>
+      <w:pPr>
+        <w:tabs>
+          <w:tab w:val="num" w:pos="2160"/>
+        </w:tabs>
+        <w:ind w:left="2160" w:hanging="360"/>
+      </w:pPr>
+    </w:lvl>
+    <w:lvl w:ilvl="3" w:tentative="1">
+      <w:start w:val="1"/>
+      <w:numFmt w:val="decimal"/>
+      <w:lvlText w:val="%4."/>
+      <w:lvlJc w:val="left"/>
+      <w:pPr>
+        <w:tabs>
+          <w:tab w:val="num" w:pos="2880"/>
+        </w:tabs>
+        <w:ind w:left="2880" w:hanging="360"/>
+      </w:pPr>
+    </w:lvl>
+    <w:lvl w:ilvl="4" w:tentative="1">
+      <w:start w:val="1"/>
+      <w:numFmt w:val="decimal"/>
+      <w:lvlText w:val="%5."/>
+      <w:lvlJc w:val="left"/>
+      <w:pPr>
+        <w:tabs>
+          <w:tab w:val="num" w:pos="3600"/>
+        </w:tabs>
+        <w:ind w:left="3600" w:hanging="360"/>
+      </w:pPr>
+    </w:lvl>
+    <w:lvl w:ilvl="5" w:tentative="1">
+      <w:start w:val="1"/>
+      <w:numFmt w:val="decimal"/>
+      <w:lvlText w:val="%6."/>
+      <w:lvlJc w:val="left"/>
+      <w:pPr>
+        <w:tabs>
+          <w:tab w:val="num" w:pos="4320"/>
+        </w:tabs>
+        <w:ind w:left="4320" w:hanging="360"/>
+      </w:pPr>
+    </w:lvl>
+    <w:lvl w:ilvl="6" w:tentative="1">
+      <w:start w:val="1"/>
+      <w:numFmt w:val="decimal"/>
+      <w:lvlText w:val="%7."/>
+      <w:lvlJc w:val="left"/>
+      <w:pPr>
+        <w:tabs>
+          <w:tab w:val="num" w:pos="5040"/>
+        </w:tabs>
+        <w:ind w:left="5040" w:hanging="360"/>
+      </w:pPr>
+    </w:lvl>
+    <w:lvl w:ilvl="7" w:tentative="1">
+      <w:start w:val="1"/>
+      <w:numFmt w:val="decimal"/>
+      <w:lvlText w:val="%8."/>
+      <w:lvlJc w:val="left"/>
+      <w:pPr>
+        <w:tabs>
+          <w:tab w:val="num" w:pos="5760"/>
+        </w:tabs>
+        <w:ind w:left="5760" w:hanging="360"/>
+      </w:pPr>
+    </w:lvl>
+    <w:lvl w:ilvl="8" w:tentative="1">
+      <w:start w:val="1"/>
+      <w:numFmt w:val="decimal"/>
+      <w:lvlText w:val="%9."/>
+      <w:lvlJc w:val="left"/>
+      <w:pPr>
+        <w:tabs>
+          <w:tab w:val="num" w:pos="6480"/>
+        </w:tabs>
+        <w:ind w:left="6480" w:hanging="360"/>
+      </w:pPr>
+    </w:lvl>
+  </w:abstractNum>
+  <w:abstractNum w:abstractNumId="1" w15:restartNumberingAfterBreak="0">
+    <w:nsid w:val="18FB0E3A"/>
+    <w:multiLevelType w:val="hybridMultilevel"/>
+    <w:tmpl w:val="DD140544"/>
+    <w:lvl w:ilvl="0" w:tplc="1009000F">
+      <w:start w:val="1"/>
+      <w:numFmt w:val="decimal"/>
+      <w:lvlText w:val="%1."/>
+      <w:lvlJc w:val="left"/>
+      <w:pPr>
+        <w:ind w:left="720" w:hanging="360"/>
+      </w:pPr>
+      <w:rPr>
+        <w:rFonts w:hint="default"/>
+      </w:rPr>
+    </w:lvl>
+    <w:lvl w:ilvl="1" w:tplc="10090019" w:tentative="1">
+      <w:start w:val="1"/>
+      <w:numFmt w:val="lowerLetter"/>
+      <w:lvlText w:val="%2."/>
+      <w:lvlJc w:val="left"/>
+      <w:pPr>
+        <w:ind w:left="1440" w:hanging="360"/>
+      </w:pPr>
+    </w:lvl>
+    <w:lvl w:ilvl="2" w:tplc="1009001B" w:tentative="1">
+      <w:start w:val="1"/>
+      <w:numFmt w:val="lowerRoman"/>
+      <w:lvlText w:val="%3."/>
+      <w:lvlJc w:val="right"/>
+      <w:pPr>
+        <w:ind w:left="2160" w:hanging="180"/>
+      </w:pPr>
+    </w:lvl>
+    <w:lvl w:ilvl="3" w:tplc="1009000F" w:tentative="1">
+      <w:start w:val="1"/>
+      <w:numFmt w:val="decimal"/>
+      <w:lvlText w:val="%4."/>
+      <w:lvlJc w:val="left"/>
+      <w:pPr>
+        <w:ind w:left="2880" w:hanging="360"/>
+      </w:pPr>
+    </w:lvl>
+    <w:lvl w:ilvl="4" w:tplc="10090019" w:tentative="1">
+      <w:start w:val="1"/>
+      <w:numFmt w:val="lowerLetter"/>
+      <w:lvlText w:val="%5."/>
+      <w:lvlJc w:val="left"/>
+      <w:pPr>
+        <w:ind w:left="3600" w:hanging="360"/>
+      </w:pPr>
+    </w:lvl>
+    <w:lvl w:ilvl="5" w:tplc="1009001B" w:tentative="1">
+      <w:start w:val="1"/>
+      <w:numFmt w:val="lowerRoman"/>
+      <w:lvlText w:val="%6."/>
+      <w:lvlJc w:val="right"/>
+      <w:pPr>
+        <w:ind w:left="4320" w:hanging="180"/>
+      </w:pPr>
+    </w:lvl>
+    <w:lvl w:ilvl="6" w:tplc="1009000F" w:tentative="1">
+      <w:start w:val="1"/>
+      <w:numFmt w:val="decimal"/>
+      <w:lvlText w:val="%7."/>
+      <w:lvlJc w:val="left"/>
+      <w:pPr>
+        <w:ind w:left="5040" w:hanging="360"/>
+      </w:pPr>
+    </w:lvl>
+    <w:lvl w:ilvl="7" w:tplc="10090019" w:tentative="1">
+      <w:start w:val="1"/>
+      <w:numFmt w:val="lowerLetter"/>
+      <w:lvlText w:val="%8."/>
+      <w:lvlJc w:val="left"/>
+      <w:pPr>
+        <w:ind w:left="5760" w:hanging="360"/>
+      </w:pPr>
+    </w:lvl>
+    <w:lvl w:ilvl="8" w:tplc="1009001B" w:tentative="1">
+      <w:start w:val="1"/>
+      <w:numFmt w:val="lowerRoman"/>
+      <w:lvlText w:val="%9."/>
+      <w:lvlJc w:val="right"/>
+      <w:pPr>
+        <w:ind w:left="6480" w:hanging="180"/>
+      </w:pPr>
+    </w:lvl>
+  </w:abstractNum>
+  <w:abstractNum w:abstractNumId="2" w15:restartNumberingAfterBreak="0">
     <w:nsid w:val="256B2240"/>
     <w:multiLevelType w:val="hybridMultilevel"/>
     <w:tmpl w:val="863AC7D2"/>
@@ -153,17 +1690,17 @@
       </w:pPr>
     </w:lvl>
   </w:abstractNum>
-  <w:abstractNum w:abstractNumId="1" w15:restartNumberingAfterBreak="0">
-    <w:nsid w:val="479A2B8E"/>
+  <w:abstractNum w:abstractNumId="3" w15:restartNumberingAfterBreak="0">
+    <w:nsid w:val="3385310F"/>
     <w:multiLevelType w:val="hybridMultilevel"/>
-    <w:tmpl w:val="962ECD66"/>
-    <w:lvl w:ilvl="0" w:tplc="1009000F">
-      <w:start w:val="1"/>
-      <w:numFmt w:val="decimal"/>
-      <w:lvlText w:val="%1."/>
-      <w:lvlJc w:val="left"/>
-      <w:pPr>
-        <w:ind w:left="720" w:hanging="360"/>
+    <w:tmpl w:val="85B4B1B6"/>
+    <w:lvl w:ilvl="0" w:tplc="7CCADD96">
+      <w:start w:val="1"/>
+      <w:numFmt w:val="lowerLetter"/>
+      <w:lvlText w:val="%1)"/>
+      <w:lvlJc w:val="left"/>
+      <w:pPr>
+        <w:ind w:left="1080" w:hanging="360"/>
       </w:pPr>
       <w:rPr>
         <w:rFonts w:hint="default"/>
@@ -175,7 +1712,7 @@
       <w:lvlText w:val="%2."/>
       <w:lvlJc w:val="left"/>
       <w:pPr>
-        <w:ind w:left="1440" w:hanging="360"/>
+        <w:ind w:left="1800" w:hanging="360"/>
       </w:pPr>
     </w:lvl>
     <w:lvl w:ilvl="2" w:tplc="1009001B" w:tentative="1">
@@ -184,7 +1721,7 @@
       <w:lvlText w:val="%3."/>
       <w:lvlJc w:val="right"/>
       <w:pPr>
-        <w:ind w:left="2160" w:hanging="180"/>
+        <w:ind w:left="2520" w:hanging="180"/>
       </w:pPr>
     </w:lvl>
     <w:lvl w:ilvl="3" w:tplc="1009000F" w:tentative="1">
@@ -193,7 +1730,7 @@
       <w:lvlText w:val="%4."/>
       <w:lvlJc w:val="left"/>
       <w:pPr>
-        <w:ind w:left="2880" w:hanging="360"/>
+        <w:ind w:left="3240" w:hanging="360"/>
       </w:pPr>
     </w:lvl>
     <w:lvl w:ilvl="4" w:tplc="10090019" w:tentative="1">
@@ -202,7 +1739,7 @@
       <w:lvlText w:val="%5."/>
       <w:lvlJc w:val="left"/>
       <w:pPr>
-        <w:ind w:left="3600" w:hanging="360"/>
+        <w:ind w:left="3960" w:hanging="360"/>
       </w:pPr>
     </w:lvl>
     <w:lvl w:ilvl="5" w:tplc="1009001B" w:tentative="1">
@@ -211,7 +1748,7 @@
       <w:lvlText w:val="%6."/>
       <w:lvlJc w:val="right"/>
       <w:pPr>
-        <w:ind w:left="4320" w:hanging="180"/>
+        <w:ind w:left="4680" w:hanging="180"/>
       </w:pPr>
     </w:lvl>
     <w:lvl w:ilvl="6" w:tplc="1009000F" w:tentative="1">
@@ -220,7 +1757,7 @@
       <w:lvlText w:val="%7."/>
       <w:lvlJc w:val="left"/>
       <w:pPr>
-        <w:ind w:left="5040" w:hanging="360"/>
+        <w:ind w:left="5400" w:hanging="360"/>
       </w:pPr>
     </w:lvl>
     <w:lvl w:ilvl="7" w:tplc="10090019" w:tentative="1">
@@ -229,7 +1766,7 @@
       <w:lvlText w:val="%8."/>
       <w:lvlJc w:val="left"/>
       <w:pPr>
-        <w:ind w:left="5760" w:hanging="360"/>
+        <w:ind w:left="6120" w:hanging="360"/>
       </w:pPr>
     </w:lvl>
     <w:lvl w:ilvl="8" w:tplc="1009001B" w:tentative="1">
@@ -238,14 +1775,328 @@
       <w:lvlText w:val="%9."/>
       <w:lvlJc w:val="right"/>
       <w:pPr>
+        <w:ind w:left="6840" w:hanging="180"/>
+      </w:pPr>
+    </w:lvl>
+  </w:abstractNum>
+  <w:abstractNum w:abstractNumId="4" w15:restartNumberingAfterBreak="0">
+    <w:nsid w:val="479A2B8E"/>
+    <w:multiLevelType w:val="multilevel"/>
+    <w:tmpl w:val="99DACC26"/>
+    <w:lvl w:ilvl="0">
+      <w:start w:val="1"/>
+      <w:numFmt w:val="decimal"/>
+      <w:lvlText w:val="%1."/>
+      <w:lvlJc w:val="left"/>
+      <w:pPr>
+        <w:ind w:left="720" w:hanging="360"/>
+      </w:pPr>
+      <w:rPr>
+        <w:rFonts w:hint="default"/>
+      </w:rPr>
+    </w:lvl>
+    <w:lvl w:ilvl="1">
+      <w:start w:val="1"/>
+      <w:numFmt w:val="upperLetter"/>
+      <w:isLgl/>
+      <w:lvlText w:val="%2)"/>
+      <w:lvlJc w:val="left"/>
+      <w:pPr>
+        <w:ind w:left="720" w:hanging="360"/>
+      </w:pPr>
+      <w:rPr>
+        <w:rFonts w:asciiTheme="minorHAnsi" w:eastAsiaTheme="minorHAnsi" w:hAnsiTheme="minorHAnsi" w:cstheme="minorBidi"/>
+      </w:rPr>
+    </w:lvl>
+    <w:lvl w:ilvl="2">
+      <w:start w:val="1"/>
+      <w:numFmt w:val="decimal"/>
+      <w:isLgl/>
+      <w:lvlText w:val="%1.%2.%3."/>
+      <w:lvlJc w:val="left"/>
+      <w:pPr>
+        <w:ind w:left="1080" w:hanging="720"/>
+      </w:pPr>
+      <w:rPr>
+        <w:rFonts w:hint="default"/>
+      </w:rPr>
+    </w:lvl>
+    <w:lvl w:ilvl="3">
+      <w:start w:val="1"/>
+      <w:numFmt w:val="decimal"/>
+      <w:isLgl/>
+      <w:lvlText w:val="%1.%2.%3.%4."/>
+      <w:lvlJc w:val="left"/>
+      <w:pPr>
+        <w:ind w:left="1080" w:hanging="720"/>
+      </w:pPr>
+      <w:rPr>
+        <w:rFonts w:hint="default"/>
+      </w:rPr>
+    </w:lvl>
+    <w:lvl w:ilvl="4">
+      <w:start w:val="1"/>
+      <w:numFmt w:val="decimal"/>
+      <w:isLgl/>
+      <w:lvlText w:val="%1.%2.%3.%4.%5."/>
+      <w:lvlJc w:val="left"/>
+      <w:pPr>
+        <w:ind w:left="1440" w:hanging="1080"/>
+      </w:pPr>
+      <w:rPr>
+        <w:rFonts w:hint="default"/>
+      </w:rPr>
+    </w:lvl>
+    <w:lvl w:ilvl="5">
+      <w:start w:val="1"/>
+      <w:numFmt w:val="decimal"/>
+      <w:isLgl/>
+      <w:lvlText w:val="%1.%2.%3.%4.%5.%6."/>
+      <w:lvlJc w:val="left"/>
+      <w:pPr>
+        <w:ind w:left="1440" w:hanging="1080"/>
+      </w:pPr>
+      <w:rPr>
+        <w:rFonts w:hint="default"/>
+      </w:rPr>
+    </w:lvl>
+    <w:lvl w:ilvl="6">
+      <w:start w:val="1"/>
+      <w:numFmt w:val="decimal"/>
+      <w:isLgl/>
+      <w:lvlText w:val="%1.%2.%3.%4.%5.%6.%7."/>
+      <w:lvlJc w:val="left"/>
+      <w:pPr>
+        <w:ind w:left="1800" w:hanging="1440"/>
+      </w:pPr>
+      <w:rPr>
+        <w:rFonts w:hint="default"/>
+      </w:rPr>
+    </w:lvl>
+    <w:lvl w:ilvl="7">
+      <w:start w:val="1"/>
+      <w:numFmt w:val="decimal"/>
+      <w:isLgl/>
+      <w:lvlText w:val="%1.%2.%3.%4.%5.%6.%7.%8."/>
+      <w:lvlJc w:val="left"/>
+      <w:pPr>
+        <w:ind w:left="1800" w:hanging="1440"/>
+      </w:pPr>
+      <w:rPr>
+        <w:rFonts w:hint="default"/>
+      </w:rPr>
+    </w:lvl>
+    <w:lvl w:ilvl="8">
+      <w:start w:val="1"/>
+      <w:numFmt w:val="decimal"/>
+      <w:isLgl/>
+      <w:lvlText w:val="%1.%2.%3.%4.%5.%6.%7.%8.%9."/>
+      <w:lvlJc w:val="left"/>
+      <w:pPr>
+        <w:ind w:left="2160" w:hanging="1800"/>
+      </w:pPr>
+      <w:rPr>
+        <w:rFonts w:hint="default"/>
+      </w:rPr>
+    </w:lvl>
+  </w:abstractNum>
+  <w:abstractNum w:abstractNumId="5" w15:restartNumberingAfterBreak="0">
+    <w:nsid w:val="55DE668A"/>
+    <w:multiLevelType w:val="hybridMultilevel"/>
+    <w:tmpl w:val="9358127C"/>
+    <w:lvl w:ilvl="0" w:tplc="1009000F">
+      <w:start w:val="1"/>
+      <w:numFmt w:val="decimal"/>
+      <w:lvlText w:val="%1."/>
+      <w:lvlJc w:val="left"/>
+      <w:pPr>
+        <w:ind w:left="720" w:hanging="360"/>
+      </w:pPr>
+      <w:rPr>
+        <w:rFonts w:hint="default"/>
+      </w:rPr>
+    </w:lvl>
+    <w:lvl w:ilvl="1" w:tplc="10090019" w:tentative="1">
+      <w:start w:val="1"/>
+      <w:numFmt w:val="lowerLetter"/>
+      <w:lvlText w:val="%2."/>
+      <w:lvlJc w:val="left"/>
+      <w:pPr>
+        <w:ind w:left="1440" w:hanging="360"/>
+      </w:pPr>
+    </w:lvl>
+    <w:lvl w:ilvl="2" w:tplc="1009001B" w:tentative="1">
+      <w:start w:val="1"/>
+      <w:numFmt w:val="lowerRoman"/>
+      <w:lvlText w:val="%3."/>
+      <w:lvlJc w:val="right"/>
+      <w:pPr>
+        <w:ind w:left="2160" w:hanging="180"/>
+      </w:pPr>
+    </w:lvl>
+    <w:lvl w:ilvl="3" w:tplc="1009000F" w:tentative="1">
+      <w:start w:val="1"/>
+      <w:numFmt w:val="decimal"/>
+      <w:lvlText w:val="%4."/>
+      <w:lvlJc w:val="left"/>
+      <w:pPr>
+        <w:ind w:left="2880" w:hanging="360"/>
+      </w:pPr>
+    </w:lvl>
+    <w:lvl w:ilvl="4" w:tplc="10090019" w:tentative="1">
+      <w:start w:val="1"/>
+      <w:numFmt w:val="lowerLetter"/>
+      <w:lvlText w:val="%5."/>
+      <w:lvlJc w:val="left"/>
+      <w:pPr>
+        <w:ind w:left="3600" w:hanging="360"/>
+      </w:pPr>
+    </w:lvl>
+    <w:lvl w:ilvl="5" w:tplc="1009001B" w:tentative="1">
+      <w:start w:val="1"/>
+      <w:numFmt w:val="lowerRoman"/>
+      <w:lvlText w:val="%6."/>
+      <w:lvlJc w:val="right"/>
+      <w:pPr>
+        <w:ind w:left="4320" w:hanging="180"/>
+      </w:pPr>
+    </w:lvl>
+    <w:lvl w:ilvl="6" w:tplc="1009000F" w:tentative="1">
+      <w:start w:val="1"/>
+      <w:numFmt w:val="decimal"/>
+      <w:lvlText w:val="%7."/>
+      <w:lvlJc w:val="left"/>
+      <w:pPr>
+        <w:ind w:left="5040" w:hanging="360"/>
+      </w:pPr>
+    </w:lvl>
+    <w:lvl w:ilvl="7" w:tplc="10090019" w:tentative="1">
+      <w:start w:val="1"/>
+      <w:numFmt w:val="lowerLetter"/>
+      <w:lvlText w:val="%8."/>
+      <w:lvlJc w:val="left"/>
+      <w:pPr>
+        <w:ind w:left="5760" w:hanging="360"/>
+      </w:pPr>
+    </w:lvl>
+    <w:lvl w:ilvl="8" w:tplc="1009001B" w:tentative="1">
+      <w:start w:val="1"/>
+      <w:numFmt w:val="lowerRoman"/>
+      <w:lvlText w:val="%9."/>
+      <w:lvlJc w:val="right"/>
+      <w:pPr>
+        <w:ind w:left="6480" w:hanging="180"/>
+      </w:pPr>
+    </w:lvl>
+  </w:abstractNum>
+  <w:abstractNum w:abstractNumId="6" w15:restartNumberingAfterBreak="0">
+    <w:nsid w:val="55E32688"/>
+    <w:multiLevelType w:val="hybridMultilevel"/>
+    <w:tmpl w:val="4738A634"/>
+    <w:lvl w:ilvl="0" w:tplc="1009000F">
+      <w:start w:val="1"/>
+      <w:numFmt w:val="decimal"/>
+      <w:lvlText w:val="%1."/>
+      <w:lvlJc w:val="left"/>
+      <w:pPr>
+        <w:ind w:left="720" w:hanging="360"/>
+      </w:pPr>
+      <w:rPr>
+        <w:rFonts w:hint="default"/>
+      </w:rPr>
+    </w:lvl>
+    <w:lvl w:ilvl="1" w:tplc="10090019" w:tentative="1">
+      <w:start w:val="1"/>
+      <w:numFmt w:val="lowerLetter"/>
+      <w:lvlText w:val="%2."/>
+      <w:lvlJc w:val="left"/>
+      <w:pPr>
+        <w:ind w:left="1440" w:hanging="360"/>
+      </w:pPr>
+    </w:lvl>
+    <w:lvl w:ilvl="2" w:tplc="1009001B" w:tentative="1">
+      <w:start w:val="1"/>
+      <w:numFmt w:val="lowerRoman"/>
+      <w:lvlText w:val="%3."/>
+      <w:lvlJc w:val="right"/>
+      <w:pPr>
+        <w:ind w:left="2160" w:hanging="180"/>
+      </w:pPr>
+    </w:lvl>
+    <w:lvl w:ilvl="3" w:tplc="1009000F" w:tentative="1">
+      <w:start w:val="1"/>
+      <w:numFmt w:val="decimal"/>
+      <w:lvlText w:val="%4."/>
+      <w:lvlJc w:val="left"/>
+      <w:pPr>
+        <w:ind w:left="2880" w:hanging="360"/>
+      </w:pPr>
+    </w:lvl>
+    <w:lvl w:ilvl="4" w:tplc="10090019" w:tentative="1">
+      <w:start w:val="1"/>
+      <w:numFmt w:val="lowerLetter"/>
+      <w:lvlText w:val="%5."/>
+      <w:lvlJc w:val="left"/>
+      <w:pPr>
+        <w:ind w:left="3600" w:hanging="360"/>
+      </w:pPr>
+    </w:lvl>
+    <w:lvl w:ilvl="5" w:tplc="1009001B" w:tentative="1">
+      <w:start w:val="1"/>
+      <w:numFmt w:val="lowerRoman"/>
+      <w:lvlText w:val="%6."/>
+      <w:lvlJc w:val="right"/>
+      <w:pPr>
+        <w:ind w:left="4320" w:hanging="180"/>
+      </w:pPr>
+    </w:lvl>
+    <w:lvl w:ilvl="6" w:tplc="1009000F" w:tentative="1">
+      <w:start w:val="1"/>
+      <w:numFmt w:val="decimal"/>
+      <w:lvlText w:val="%7."/>
+      <w:lvlJc w:val="left"/>
+      <w:pPr>
+        <w:ind w:left="5040" w:hanging="360"/>
+      </w:pPr>
+    </w:lvl>
+    <w:lvl w:ilvl="7" w:tplc="10090019" w:tentative="1">
+      <w:start w:val="1"/>
+      <w:numFmt w:val="lowerLetter"/>
+      <w:lvlText w:val="%8."/>
+      <w:lvlJc w:val="left"/>
+      <w:pPr>
+        <w:ind w:left="5760" w:hanging="360"/>
+      </w:pPr>
+    </w:lvl>
+    <w:lvl w:ilvl="8" w:tplc="1009001B" w:tentative="1">
+      <w:start w:val="1"/>
+      <w:numFmt w:val="lowerRoman"/>
+      <w:lvlText w:val="%9."/>
+      <w:lvlJc w:val="right"/>
+      <w:pPr>
         <w:ind w:left="6480" w:hanging="180"/>
       </w:pPr>
     </w:lvl>
   </w:abstractNum>
   <w:num w:numId="1">
+    <w:abstractNumId w:val="2"/>
+  </w:num>
+  <w:num w:numId="2">
+    <w:abstractNumId w:val="4"/>
+  </w:num>
+  <w:num w:numId="3">
+    <w:abstractNumId w:val="5"/>
+  </w:num>
+  <w:num w:numId="4">
+    <w:abstractNumId w:val="3"/>
+  </w:num>
+  <w:num w:numId="5">
     <w:abstractNumId w:val="0"/>
   </w:num>
-  <w:num w:numId="2">
+  <w:num w:numId="6">
+    <w:abstractNumId w:val="6"/>
+  </w:num>
+  <w:num w:numId="7">
     <w:abstractNumId w:val="1"/>
   </w:num>
 </w:numbering>
@@ -374,6 +2225,7 @@
     <w:lsdException w:name="HTML Sample" w:semiHidden="1" w:unhideWhenUsed="1"/>
     <w:lsdException w:name="HTML Typewriter" w:semiHidden="1" w:unhideWhenUsed="1"/>
     <w:lsdException w:name="HTML Variable" w:semiHidden="1" w:unhideWhenUsed="1"/>
+    <w:lsdException w:name="Normal Table" w:semiHidden="1" w:unhideWhenUsed="1"/>
     <w:lsdException w:name="annotation subject" w:semiHidden="1" w:unhideWhenUsed="1"/>
     <w:lsdException w:name="No List" w:semiHidden="1" w:unhideWhenUsed="1"/>
     <w:lsdException w:name="Outline List 1" w:semiHidden="1" w:unhideWhenUsed="1"/>
@@ -420,8 +2272,10 @@
     <w:lsdException w:name="Table Subtle 2" w:semiHidden="1" w:unhideWhenUsed="1"/>
     <w:lsdException w:name="Table Web 1" w:semiHidden="1" w:unhideWhenUsed="1"/>
     <w:lsdException w:name="Table Web 2" w:semiHidden="1" w:unhideWhenUsed="1"/>
+    <w:lsdException w:name="Table Web 3" w:semiHidden="1" w:unhideWhenUsed="1"/>
     <w:lsdException w:name="Balloon Text" w:semiHidden="1" w:unhideWhenUsed="1"/>
     <w:lsdException w:name="Table Grid" w:uiPriority="39"/>
+    <w:lsdException w:name="Table Theme" w:semiHidden="1" w:unhideWhenUsed="1"/>
     <w:lsdException w:name="Placeholder Text" w:semiHidden="1"/>
     <w:lsdException w:name="No Spacing" w:uiPriority="1" w:qFormat="1"/>
     <w:lsdException w:name="Light Shading" w:uiPriority="60"/>

</xml_diff>